<commit_message>
Changing Minutes B error timing from AM to PM
</commit_message>
<xml_diff>
--- a/root/Minutes/Minutes Session B – Friday 27th January 2017.docx
+++ b/root/Minutes/Minutes Session B – Friday 27th January 2017.docx
@@ -13,10 +13,7 @@
         <w:t>B</w:t>
       </w:r>
       <w:r>
-        <w:t xml:space="preserve"> – Friday 2</w:t>
-      </w:r>
-      <w:r>
-        <w:t>7</w:t>
+        <w:t xml:space="preserve"> – Friday 27</w:t>
       </w:r>
       <w:r>
         <w:rPr>
@@ -31,16 +28,15 @@
         <w:rPr>
           <w:b/>
         </w:rPr>
-        <w:t>13:06</w:t>
-      </w:r>
-      <w:r>
-        <w:rPr>
-          <w:b/>
-        </w:rPr>
-        <w:t xml:space="preserve"> </w:t>
-      </w:r>
-      <w:r>
-        <w:t>AM</w:t>
+        <w:t xml:space="preserve">13:06 </w:t>
+      </w:r>
+      <w:r>
+        <w:t>P</w:t>
+      </w:r>
+      <w:bookmarkStart w:id="0" w:name="_GoBack"/>
+      <w:bookmarkEnd w:id="0"/>
+      <w:r>
+        <w:t>M</w:t>
       </w:r>
     </w:p>
     <w:p/>
@@ -340,8 +336,6 @@
       <w:r>
         <w:t>to be consolidated in next week</w:t>
       </w:r>
-      <w:bookmarkStart w:id="0" w:name="_GoBack"/>
-      <w:bookmarkEnd w:id="0"/>
       <w:r>
         <w:t xml:space="preserve"> session.</w:t>
       </w:r>

</xml_diff>